<commit_message>
Made a short write up for how to use the software and can be accessed from the main view Help-How To Use
</commit_message>
<xml_diff>
--- a/SAFE HOSPITAL.docx
+++ b/SAFE HOSPITAL.docx
@@ -4,104 +4,1502 @@
   <w:body>
     <w:p>
       <w:pPr>
+        <w:jc w:val="both"/>
+        <w:rPr>
+          <w:rFonts w:ascii="Times New Roman" w:hAnsi="Times New Roman" w:cs="Times New Roman"/>
+          <w:sz w:val="24"/>
+          <w:szCs w:val="24"/>
+        </w:rPr>
+      </w:pPr>
+    </w:p>
+    <w:p>
+      <w:pPr>
         <w:jc w:val="center"/>
         <w:rPr>
+          <w:rFonts w:ascii="Times New Roman" w:hAnsi="Times New Roman" w:cs="Times New Roman"/>
+          <w:sz w:val="24"/>
+          <w:szCs w:val="24"/>
+        </w:rPr>
+      </w:pPr>
+      <w:r>
+        <w:rPr>
+          <w:rFonts w:ascii="Times New Roman" w:hAnsi="Times New Roman" w:cs="Times New Roman"/>
+          <w:noProof/>
+          <w:sz w:val="24"/>
+          <w:szCs w:val="24"/>
+          <w:lang w:eastAsia="en-GB"/>
+        </w:rPr>
+        <w:drawing>
+          <wp:inline distT="0" distB="0" distL="0" distR="0" wp14:anchorId="749844E5" wp14:editId="1097EC39">
+            <wp:extent cx="2584450" cy="1238250"/>
+            <wp:effectExtent l="0" t="0" r="0" b="0"/>
+            <wp:docPr id="1" name="Picture 1" descr="C:\Users\fred\AppData\Local\Microsoft\Windows\INetCache\Content.Word\1splashscreen.png"/>
+            <wp:cNvGraphicFramePr>
+              <a:graphicFrameLocks xmlns:a="http://schemas.openxmlformats.org/drawingml/2006/main" noChangeAspect="1"/>
+            </wp:cNvGraphicFramePr>
+            <a:graphic xmlns:a="http://schemas.openxmlformats.org/drawingml/2006/main">
+              <a:graphicData uri="http://schemas.openxmlformats.org/drawingml/2006/picture">
+                <pic:pic xmlns:pic="http://schemas.openxmlformats.org/drawingml/2006/picture">
+                  <pic:nvPicPr>
+                    <pic:cNvPr id="0" name="Picture 8" descr="C:\Users\fred\AppData\Local\Microsoft\Windows\INetCache\Content.Word\1splashscreen.png"/>
+                    <pic:cNvPicPr>
+                      <a:picLocks noChangeAspect="1" noChangeArrowheads="1"/>
+                    </pic:cNvPicPr>
+                  </pic:nvPicPr>
+                  <pic:blipFill>
+                    <a:blip r:embed="rId6">
+                      <a:extLst>
+                        <a:ext uri="{28A0092B-C50C-407E-A947-70E740481C1C}">
+                          <a14:useLocalDpi xmlns:a14="http://schemas.microsoft.com/office/drawing/2010/main" val="0"/>
+                        </a:ext>
+                      </a:extLst>
+                    </a:blip>
+                    <a:srcRect/>
+                    <a:stretch>
+                      <a:fillRect/>
+                    </a:stretch>
+                  </pic:blipFill>
+                  <pic:spPr bwMode="auto">
+                    <a:xfrm>
+                      <a:off x="0" y="0"/>
+                      <a:ext cx="2584450" cy="1238250"/>
+                    </a:xfrm>
+                    <a:prstGeom prst="rect">
+                      <a:avLst/>
+                    </a:prstGeom>
+                    <a:noFill/>
+                    <a:ln>
+                      <a:noFill/>
+                    </a:ln>
+                  </pic:spPr>
+                </pic:pic>
+              </a:graphicData>
+            </a:graphic>
+          </wp:inline>
+        </w:drawing>
+      </w:r>
+    </w:p>
+    <w:p>
+      <w:pPr>
+        <w:jc w:val="both"/>
+        <w:rPr>
+          <w:rFonts w:ascii="Times New Roman" w:hAnsi="Times New Roman" w:cs="Times New Roman"/>
+          <w:sz w:val="24"/>
+          <w:szCs w:val="24"/>
+        </w:rPr>
+      </w:pPr>
+      <w:r>
+        <w:rPr>
+          <w:rFonts w:ascii="Times New Roman" w:hAnsi="Times New Roman" w:cs="Times New Roman"/>
+          <w:sz w:val="24"/>
+          <w:szCs w:val="24"/>
+        </w:rPr>
+        <w:t>This software bridges the gap between hospitals (doctors, patients) and pharmacies. The software is solely developed to solve the problem of self-medication and</w:t>
+      </w:r>
+      <w:r>
+        <w:rPr>
+          <w:rFonts w:ascii="Times New Roman" w:hAnsi="Times New Roman" w:cs="Times New Roman"/>
+          <w:sz w:val="24"/>
+          <w:szCs w:val="24"/>
+        </w:rPr>
+        <w:t xml:space="preserve"> to keep track of patient’s he</w:t>
+      </w:r>
+      <w:r>
+        <w:rPr>
+          <w:rFonts w:ascii="Times New Roman" w:hAnsi="Times New Roman" w:cs="Times New Roman"/>
+          <w:sz w:val="24"/>
+          <w:szCs w:val="24"/>
+        </w:rPr>
+        <w:t>alth and their assigned doctors.</w:t>
+      </w:r>
+    </w:p>
+    <w:p>
+      <w:pPr>
+        <w:jc w:val="both"/>
+        <w:rPr>
+          <w:rFonts w:ascii="Times New Roman" w:hAnsi="Times New Roman" w:cs="Times New Roman"/>
+          <w:sz w:val="24"/>
+          <w:szCs w:val="24"/>
+        </w:rPr>
+      </w:pPr>
+      <w:r>
+        <w:rPr>
+          <w:rFonts w:ascii="Times New Roman" w:hAnsi="Times New Roman" w:cs="Times New Roman"/>
           <w:b/>
-        </w:rPr>
-      </w:pPr>
-      <w:r>
-        <w:rPr>
-          <w:b/>
-        </w:rPr>
-        <w:t>SAFE HOSPITAL</w:t>
-      </w:r>
-    </w:p>
-    <w:p>
-      <w:pPr>
-        <w:rPr>
-          <w:b/>
-          <w:u w:val="single"/>
-        </w:rPr>
-      </w:pPr>
-      <w:r>
-        <w:rPr>
-          <w:b/>
-          <w:u w:val="single"/>
-        </w:rPr>
-        <w:t>FRAME</w:t>
-      </w:r>
-      <w:r>
-        <w:rPr>
-          <w:b/>
-          <w:u w:val="single"/>
-        </w:rPr>
-        <w:t xml:space="preserve"> - </w:t>
-      </w:r>
-      <w:r>
-        <w:rPr>
-          <w:b/>
-          <w:u w:val="single"/>
-        </w:rPr>
-        <w:t>Main</w:t>
-      </w:r>
-    </w:p>
-    <w:p>
-      <w:pPr>
-        <w:rPr>
           <w:i/>
-        </w:rPr>
-      </w:pPr>
-      <w:r>
-        <w:rPr>
-          <w:i/>
-        </w:rPr>
-        <w:t>Main</w:t>
-      </w:r>
-      <w:r>
-        <w:rPr>
-          <w:i/>
-        </w:rPr>
-        <w:t>-Menu-</w:t>
-      </w:r>
-      <w:r>
-        <w:rPr>
-          <w:i/>
-        </w:rPr>
-        <w:t>Patients</w:t>
-      </w:r>
-    </w:p>
-    <w:p>
-      <w:r>
-        <w:t>Patient-</w:t>
-      </w:r>
-      <w:r>
-        <w:t>Add Patient: This frame is to add a new patient to the hospital records. The first name, surname, date of birth blood type, age, marital status, occupation, gender, nationality, address, co</w:t>
-      </w:r>
-      <w:r>
-        <w:t>ntact number of a pati</w:t>
-      </w:r>
-      <w:r>
-        <w:t>ent is needed to add a new patient. Also, the patient’s disease, symptoms, drug name and instructions for the drug will also be demanded.</w:t>
-      </w:r>
-      <w:r>
-        <w:t xml:space="preserve"> When a patient is added, the patient is given a generated id number and </w:t>
+          <w:sz w:val="24"/>
+          <w:szCs w:val="24"/>
+        </w:rPr>
+        <w:t>Note</w:t>
+      </w:r>
+      <w:r>
+        <w:rPr>
+          <w:rFonts w:ascii="Times New Roman" w:hAnsi="Times New Roman" w:cs="Times New Roman"/>
+          <w:sz w:val="24"/>
+          <w:szCs w:val="24"/>
+        </w:rPr>
+        <w:t xml:space="preserve">::This is a demo of the entire software, hence some of </w:t>
       </w:r>
       <w:bookmarkStart w:id="0" w:name="_GoBack"/>
       <w:bookmarkEnd w:id="0"/>
       <w:r>
-        <w:t>this then the patient will be saved to a database.</w:t>
-      </w:r>
-    </w:p>
-    <w:p>
-      <w:r>
-        <w:t>Patient-</w:t>
-      </w:r>
-      <w:r>
-        <w:t xml:space="preserve">Table: </w:t>
-      </w:r>
-      <w:r>
-        <w:t xml:space="preserve">Shows the </w:t>
-      </w:r>
+        <w:rPr>
+          <w:rFonts w:ascii="Times New Roman" w:hAnsi="Times New Roman" w:cs="Times New Roman"/>
+          <w:sz w:val="24"/>
+          <w:szCs w:val="24"/>
+        </w:rPr>
+        <w:t>the functionalities are disabled.</w:t>
+      </w:r>
+    </w:p>
+    <w:p>
+      <w:pPr>
+        <w:jc w:val="both"/>
+        <w:rPr>
+          <w:rFonts w:ascii="Times New Roman" w:hAnsi="Times New Roman" w:cs="Times New Roman"/>
+          <w:sz w:val="24"/>
+          <w:szCs w:val="24"/>
+        </w:rPr>
+      </w:pPr>
+    </w:p>
+    <w:p>
+      <w:pPr>
+        <w:jc w:val="center"/>
+        <w:rPr>
+          <w:rFonts w:ascii="Times New Roman" w:hAnsi="Times New Roman" w:cs="Times New Roman"/>
+          <w:b/>
+          <w:sz w:val="24"/>
+          <w:szCs w:val="24"/>
+          <w:u w:val="single"/>
+        </w:rPr>
+      </w:pPr>
+      <w:r>
+        <w:rPr>
+          <w:rFonts w:ascii="Times New Roman" w:hAnsi="Times New Roman" w:cs="Times New Roman"/>
+          <w:b/>
+          <w:sz w:val="24"/>
+          <w:szCs w:val="24"/>
+          <w:u w:val="single"/>
+        </w:rPr>
+        <w:t>MAIN</w:t>
+      </w:r>
+    </w:p>
+    <w:p>
+      <w:pPr>
+        <w:pStyle w:val="ListParagraph"/>
+        <w:numPr>
+          <w:ilvl w:val="0"/>
+          <w:numId w:val="1"/>
+        </w:numPr>
+        <w:jc w:val="both"/>
+        <w:rPr>
+          <w:rFonts w:ascii="Times New Roman" w:hAnsi="Times New Roman" w:cs="Times New Roman"/>
+          <w:sz w:val="24"/>
+          <w:szCs w:val="24"/>
+          <w:u w:val="single"/>
+        </w:rPr>
+      </w:pPr>
+      <w:r>
+        <w:rPr>
+          <w:rFonts w:ascii="Times New Roman" w:hAnsi="Times New Roman" w:cs="Times New Roman"/>
+          <w:sz w:val="24"/>
+          <w:szCs w:val="24"/>
+          <w:u w:val="single"/>
+        </w:rPr>
+        <w:t>Patients</w:t>
+      </w:r>
+    </w:p>
+    <w:p>
+      <w:pPr>
+        <w:jc w:val="both"/>
+        <w:rPr>
+          <w:rFonts w:ascii="Times New Roman" w:hAnsi="Times New Roman" w:cs="Times New Roman"/>
+          <w:b/>
+          <w:sz w:val="24"/>
+          <w:szCs w:val="24"/>
+        </w:rPr>
+      </w:pPr>
+      <w:r>
+        <w:rPr>
+          <w:rFonts w:ascii="Times New Roman" w:hAnsi="Times New Roman" w:cs="Times New Roman"/>
+          <w:b/>
+          <w:sz w:val="24"/>
+          <w:szCs w:val="24"/>
+        </w:rPr>
+        <w:t xml:space="preserve">. </w:t>
+      </w:r>
+      <w:r>
+        <w:rPr>
+          <w:rFonts w:ascii="Times New Roman" w:hAnsi="Times New Roman" w:cs="Times New Roman"/>
+          <w:b/>
+          <w:sz w:val="24"/>
+          <w:szCs w:val="24"/>
+        </w:rPr>
+        <w:t>Add Patient</w:t>
+      </w:r>
+    </w:p>
+    <w:p>
+      <w:pPr>
+        <w:jc w:val="both"/>
+        <w:rPr>
+          <w:rFonts w:ascii="Times New Roman" w:hAnsi="Times New Roman" w:cs="Times New Roman"/>
+          <w:sz w:val="24"/>
+          <w:szCs w:val="24"/>
+        </w:rPr>
+      </w:pPr>
+      <w:r>
+        <w:rPr>
+          <w:rFonts w:ascii="Times New Roman" w:hAnsi="Times New Roman" w:cs="Times New Roman"/>
+          <w:sz w:val="24"/>
+          <w:szCs w:val="24"/>
+        </w:rPr>
+        <w:t>This frame is to add a new patient to the hospital records. The first name, surname, date of birth blood type, age, marital status, occupation, gender, nationality, addr</w:t>
+      </w:r>
+      <w:r>
+        <w:rPr>
+          <w:rFonts w:ascii="Times New Roman" w:hAnsi="Times New Roman" w:cs="Times New Roman"/>
+          <w:sz w:val="24"/>
+          <w:szCs w:val="24"/>
+        </w:rPr>
+        <w:t>ess and the contact number of a patient</w:t>
+      </w:r>
+      <w:r>
+        <w:rPr>
+          <w:rFonts w:ascii="Times New Roman" w:hAnsi="Times New Roman" w:cs="Times New Roman"/>
+          <w:sz w:val="24"/>
+          <w:szCs w:val="24"/>
+        </w:rPr>
+        <w:t xml:space="preserve"> is needed to add a new patient. Also, the patient’s</w:t>
+      </w:r>
+      <w:r>
+        <w:rPr>
+          <w:rFonts w:ascii="Times New Roman" w:hAnsi="Times New Roman" w:cs="Times New Roman"/>
+          <w:sz w:val="24"/>
+          <w:szCs w:val="24"/>
+        </w:rPr>
+        <w:t xml:space="preserve"> photo,</w:t>
+      </w:r>
+      <w:r>
+        <w:rPr>
+          <w:rFonts w:ascii="Times New Roman" w:hAnsi="Times New Roman" w:cs="Times New Roman"/>
+          <w:sz w:val="24"/>
+          <w:szCs w:val="24"/>
+        </w:rPr>
+        <w:t xml:space="preserve"> disease, symptoms, drug name and instructions for the drug will also be demanded.</w:t>
+      </w:r>
+      <w:r>
+        <w:rPr>
+          <w:rFonts w:ascii="Times New Roman" w:hAnsi="Times New Roman" w:cs="Times New Roman"/>
+          <w:sz w:val="24"/>
+          <w:szCs w:val="24"/>
+        </w:rPr>
+        <w:t xml:space="preserve"> </w:t>
+      </w:r>
+    </w:p>
+    <w:p>
+      <w:pPr>
+        <w:jc w:val="both"/>
+        <w:rPr>
+          <w:rFonts w:ascii="Times New Roman" w:hAnsi="Times New Roman" w:cs="Times New Roman"/>
+          <w:sz w:val="24"/>
+          <w:szCs w:val="24"/>
+        </w:rPr>
+      </w:pPr>
+      <w:r>
+        <w:rPr>
+          <w:rFonts w:ascii="Times New Roman" w:hAnsi="Times New Roman" w:cs="Times New Roman"/>
+          <w:i/>
+          <w:sz w:val="24"/>
+          <w:szCs w:val="24"/>
+        </w:rPr>
+        <w:t>O</w:t>
+      </w:r>
+      <w:r>
+        <w:rPr>
+          <w:rFonts w:ascii="Times New Roman" w:hAnsi="Times New Roman" w:cs="Times New Roman"/>
+          <w:i/>
+          <w:sz w:val="24"/>
+          <w:szCs w:val="24"/>
+        </w:rPr>
+        <w:t>k button</w:t>
+      </w:r>
+      <w:r>
+        <w:rPr>
+          <w:rFonts w:ascii="Times New Roman" w:hAnsi="Times New Roman" w:cs="Times New Roman"/>
+          <w:i/>
+          <w:sz w:val="24"/>
+          <w:szCs w:val="24"/>
+        </w:rPr>
+        <w:t>:</w:t>
+      </w:r>
+      <w:r>
+        <w:rPr>
+          <w:rFonts w:ascii="Times New Roman" w:hAnsi="Times New Roman" w:cs="Times New Roman"/>
+          <w:sz w:val="24"/>
+          <w:szCs w:val="24"/>
+        </w:rPr>
+        <w:t xml:space="preserve"> </w:t>
+      </w:r>
+      <w:r>
+        <w:rPr>
+          <w:rFonts w:ascii="Times New Roman" w:hAnsi="Times New Roman" w:cs="Times New Roman"/>
+          <w:sz w:val="24"/>
+          <w:szCs w:val="24"/>
+        </w:rPr>
+        <w:t>S</w:t>
+      </w:r>
+      <w:r>
+        <w:rPr>
+          <w:rFonts w:ascii="Times New Roman" w:hAnsi="Times New Roman" w:cs="Times New Roman"/>
+          <w:sz w:val="24"/>
+          <w:szCs w:val="24"/>
+        </w:rPr>
+        <w:t>aves the patient’s details into the data</w:t>
+      </w:r>
+      <w:r>
+        <w:rPr>
+          <w:rFonts w:ascii="Times New Roman" w:hAnsi="Times New Roman" w:cs="Times New Roman"/>
+          <w:sz w:val="24"/>
+          <w:szCs w:val="24"/>
+        </w:rPr>
+        <w:t>base. The close button exits</w:t>
+      </w:r>
+      <w:r>
+        <w:rPr>
+          <w:rFonts w:ascii="Times New Roman" w:hAnsi="Times New Roman" w:cs="Times New Roman"/>
+          <w:sz w:val="24"/>
+          <w:szCs w:val="24"/>
+        </w:rPr>
+        <w:t xml:space="preserve"> add patient view.</w:t>
+      </w:r>
+    </w:p>
+    <w:p>
+      <w:pPr>
+        <w:rPr>
+          <w:rFonts w:ascii="Times New Roman" w:hAnsi="Times New Roman" w:cs="Times New Roman"/>
+          <w:sz w:val="24"/>
+          <w:szCs w:val="24"/>
+        </w:rPr>
+      </w:pPr>
+    </w:p>
+    <w:p>
+      <w:pPr>
+        <w:rPr>
+          <w:rFonts w:ascii="Times New Roman" w:hAnsi="Times New Roman" w:cs="Times New Roman"/>
+          <w:b/>
+          <w:sz w:val="24"/>
+          <w:szCs w:val="24"/>
+        </w:rPr>
+      </w:pPr>
+      <w:r>
+        <w:rPr>
+          <w:rFonts w:ascii="Times New Roman" w:hAnsi="Times New Roman" w:cs="Times New Roman"/>
+          <w:b/>
+          <w:sz w:val="24"/>
+          <w:szCs w:val="24"/>
+        </w:rPr>
+        <w:t xml:space="preserve">. </w:t>
+      </w:r>
+      <w:r>
+        <w:rPr>
+          <w:rFonts w:ascii="Times New Roman" w:hAnsi="Times New Roman" w:cs="Times New Roman"/>
+          <w:b/>
+          <w:sz w:val="24"/>
+          <w:szCs w:val="24"/>
+        </w:rPr>
+        <w:t>Table</w:t>
+      </w:r>
+    </w:p>
+    <w:p>
+      <w:pPr>
+        <w:jc w:val="both"/>
+        <w:rPr>
+          <w:rFonts w:ascii="Times New Roman" w:hAnsi="Times New Roman" w:cs="Times New Roman"/>
+          <w:sz w:val="24"/>
+          <w:szCs w:val="24"/>
+        </w:rPr>
+      </w:pPr>
+      <w:r>
+        <w:rPr>
+          <w:rFonts w:ascii="Times New Roman" w:hAnsi="Times New Roman" w:cs="Times New Roman"/>
+          <w:sz w:val="24"/>
+          <w:szCs w:val="24"/>
+        </w:rPr>
+        <w:t>This view is to allow the doctor to view the data of patients i</w:t>
+      </w:r>
+      <w:r>
+        <w:rPr>
+          <w:rFonts w:ascii="Times New Roman" w:hAnsi="Times New Roman" w:cs="Times New Roman"/>
+          <w:sz w:val="24"/>
+          <w:szCs w:val="24"/>
+        </w:rPr>
+        <w:t xml:space="preserve">n the database. </w:t>
+      </w:r>
+    </w:p>
+    <w:p>
+      <w:pPr>
+        <w:jc w:val="both"/>
+        <w:rPr>
+          <w:rFonts w:ascii="Times New Roman" w:hAnsi="Times New Roman" w:cs="Times New Roman"/>
+          <w:sz w:val="24"/>
+          <w:szCs w:val="24"/>
+        </w:rPr>
+      </w:pPr>
+      <w:r>
+        <w:rPr>
+          <w:rFonts w:ascii="Times New Roman" w:hAnsi="Times New Roman" w:cs="Times New Roman"/>
+          <w:i/>
+          <w:sz w:val="24"/>
+          <w:szCs w:val="24"/>
+        </w:rPr>
+        <w:t>D</w:t>
+      </w:r>
+      <w:r>
+        <w:rPr>
+          <w:rFonts w:ascii="Times New Roman" w:hAnsi="Times New Roman" w:cs="Times New Roman"/>
+          <w:i/>
+          <w:sz w:val="24"/>
+          <w:szCs w:val="24"/>
+        </w:rPr>
+        <w:t>isplay button</w:t>
+      </w:r>
+      <w:r>
+        <w:rPr>
+          <w:rFonts w:ascii="Times New Roman" w:hAnsi="Times New Roman" w:cs="Times New Roman"/>
+          <w:i/>
+          <w:sz w:val="24"/>
+          <w:szCs w:val="24"/>
+        </w:rPr>
+        <w:t xml:space="preserve"> and display menu item</w:t>
+      </w:r>
+      <w:r>
+        <w:rPr>
+          <w:rFonts w:ascii="Times New Roman" w:hAnsi="Times New Roman" w:cs="Times New Roman"/>
+          <w:b/>
+          <w:sz w:val="24"/>
+          <w:szCs w:val="24"/>
+        </w:rPr>
+        <w:t>:</w:t>
+      </w:r>
+      <w:r>
+        <w:rPr>
+          <w:rFonts w:ascii="Times New Roman" w:hAnsi="Times New Roman" w:cs="Times New Roman"/>
+          <w:sz w:val="24"/>
+          <w:szCs w:val="24"/>
+        </w:rPr>
+        <w:t xml:space="preserve"> S</w:t>
+      </w:r>
+      <w:r>
+        <w:rPr>
+          <w:rFonts w:ascii="Times New Roman" w:hAnsi="Times New Roman" w:cs="Times New Roman"/>
+          <w:sz w:val="24"/>
+          <w:szCs w:val="24"/>
+        </w:rPr>
+        <w:t>hows the data of patients in the database in the table view.</w:t>
+      </w:r>
+    </w:p>
+    <w:p>
+      <w:pPr>
+        <w:jc w:val="both"/>
+        <w:rPr>
+          <w:rFonts w:ascii="Times New Roman" w:hAnsi="Times New Roman" w:cs="Times New Roman"/>
+          <w:sz w:val="24"/>
+          <w:szCs w:val="24"/>
+        </w:rPr>
+      </w:pPr>
+      <w:r>
+        <w:rPr>
+          <w:rFonts w:ascii="Times New Roman" w:hAnsi="Times New Roman" w:cs="Times New Roman"/>
+          <w:i/>
+          <w:sz w:val="24"/>
+          <w:szCs w:val="24"/>
+        </w:rPr>
+        <w:t>Update b</w:t>
+      </w:r>
+      <w:r>
+        <w:rPr>
+          <w:rFonts w:ascii="Times New Roman" w:hAnsi="Times New Roman" w:cs="Times New Roman"/>
+          <w:i/>
+          <w:sz w:val="24"/>
+          <w:szCs w:val="24"/>
+        </w:rPr>
+        <w:t>utton and update menu item:</w:t>
+      </w:r>
+      <w:r>
+        <w:rPr>
+          <w:rFonts w:ascii="Times New Roman" w:hAnsi="Times New Roman" w:cs="Times New Roman"/>
+          <w:sz w:val="24"/>
+          <w:szCs w:val="24"/>
+        </w:rPr>
+        <w:t xml:space="preserve"> U</w:t>
+      </w:r>
+      <w:r>
+        <w:rPr>
+          <w:rFonts w:ascii="Times New Roman" w:hAnsi="Times New Roman" w:cs="Times New Roman"/>
+          <w:sz w:val="24"/>
+          <w:szCs w:val="24"/>
+        </w:rPr>
+        <w:t>pdates the database when a patient’s details is edited.</w:t>
+      </w:r>
+    </w:p>
+    <w:p>
+      <w:pPr>
+        <w:jc w:val="both"/>
+        <w:rPr>
+          <w:rFonts w:ascii="Times New Roman" w:hAnsi="Times New Roman" w:cs="Times New Roman"/>
+          <w:sz w:val="24"/>
+          <w:szCs w:val="24"/>
+        </w:rPr>
+      </w:pPr>
+      <w:r>
+        <w:rPr>
+          <w:rFonts w:ascii="Times New Roman" w:hAnsi="Times New Roman" w:cs="Times New Roman"/>
+          <w:i/>
+          <w:sz w:val="24"/>
+          <w:szCs w:val="24"/>
+        </w:rPr>
+        <w:t>Delete button and delete menu item:</w:t>
+      </w:r>
+      <w:r>
+        <w:rPr>
+          <w:rFonts w:ascii="Times New Roman" w:hAnsi="Times New Roman" w:cs="Times New Roman"/>
+          <w:sz w:val="24"/>
+          <w:szCs w:val="24"/>
+        </w:rPr>
+        <w:t xml:space="preserve"> D</w:t>
+      </w:r>
+      <w:r>
+        <w:rPr>
+          <w:rFonts w:ascii="Times New Roman" w:hAnsi="Times New Roman" w:cs="Times New Roman"/>
+          <w:sz w:val="24"/>
+          <w:szCs w:val="24"/>
+        </w:rPr>
+        <w:t>eletes the selected row from the table and the database.</w:t>
+      </w:r>
+    </w:p>
+    <w:p>
+      <w:pPr>
+        <w:jc w:val="both"/>
+        <w:rPr>
+          <w:rFonts w:ascii="Times New Roman" w:hAnsi="Times New Roman" w:cs="Times New Roman"/>
+          <w:sz w:val="24"/>
+          <w:szCs w:val="24"/>
+        </w:rPr>
+      </w:pPr>
+      <w:r>
+        <w:rPr>
+          <w:rFonts w:ascii="Times New Roman" w:hAnsi="Times New Roman" w:cs="Times New Roman"/>
+          <w:i/>
+          <w:sz w:val="24"/>
+          <w:szCs w:val="24"/>
+        </w:rPr>
+        <w:t>Clear menu item:</w:t>
+      </w:r>
+      <w:r>
+        <w:rPr>
+          <w:rFonts w:ascii="Times New Roman" w:hAnsi="Times New Roman" w:cs="Times New Roman"/>
+          <w:sz w:val="24"/>
+          <w:szCs w:val="24"/>
+        </w:rPr>
+        <w:t xml:space="preserve"> Clears the entire table but does not delete the </w:t>
+      </w:r>
+      <w:r>
+        <w:rPr>
+          <w:rFonts w:ascii="Times New Roman" w:hAnsi="Times New Roman" w:cs="Times New Roman"/>
+          <w:sz w:val="24"/>
+          <w:szCs w:val="24"/>
+        </w:rPr>
+        <w:t xml:space="preserve">data </w:t>
+      </w:r>
+      <w:r>
+        <w:rPr>
+          <w:rFonts w:ascii="Times New Roman" w:hAnsi="Times New Roman" w:cs="Times New Roman"/>
+          <w:sz w:val="24"/>
+          <w:szCs w:val="24"/>
+        </w:rPr>
+        <w:t>from the database.</w:t>
+      </w:r>
+    </w:p>
+    <w:p>
+      <w:pPr>
+        <w:jc w:val="both"/>
+        <w:rPr>
+          <w:rFonts w:ascii="Times New Roman" w:hAnsi="Times New Roman" w:cs="Times New Roman"/>
+          <w:sz w:val="24"/>
+          <w:szCs w:val="24"/>
+        </w:rPr>
+      </w:pPr>
+      <w:r>
+        <w:rPr>
+          <w:rFonts w:ascii="Times New Roman" w:hAnsi="Times New Roman" w:cs="Times New Roman"/>
+          <w:i/>
+          <w:sz w:val="24"/>
+          <w:szCs w:val="24"/>
+        </w:rPr>
+        <w:t>Import button and import menu item:</w:t>
+      </w:r>
+      <w:r>
+        <w:rPr>
+          <w:rFonts w:ascii="Times New Roman" w:hAnsi="Times New Roman" w:cs="Times New Roman"/>
+          <w:sz w:val="24"/>
+          <w:szCs w:val="24"/>
+        </w:rPr>
+        <w:t xml:space="preserve"> Allows a user to open a saved .csv file and display it in the table.</w:t>
+      </w:r>
+    </w:p>
+    <w:p>
+      <w:pPr>
+        <w:jc w:val="both"/>
+        <w:rPr>
+          <w:rFonts w:ascii="Times New Roman" w:hAnsi="Times New Roman" w:cs="Times New Roman"/>
+          <w:sz w:val="24"/>
+          <w:szCs w:val="24"/>
+        </w:rPr>
+      </w:pPr>
+      <w:r>
+        <w:rPr>
+          <w:rFonts w:ascii="Times New Roman" w:hAnsi="Times New Roman" w:cs="Times New Roman"/>
+          <w:i/>
+          <w:sz w:val="24"/>
+          <w:szCs w:val="24"/>
+        </w:rPr>
+        <w:t>Export button and export menu item:</w:t>
+      </w:r>
+      <w:r>
+        <w:rPr>
+          <w:rFonts w:ascii="Times New Roman" w:hAnsi="Times New Roman" w:cs="Times New Roman"/>
+          <w:sz w:val="24"/>
+          <w:szCs w:val="24"/>
+        </w:rPr>
+        <w:t xml:space="preserve"> Allows a user to save the data in the table to a .csv file.</w:t>
+      </w:r>
+    </w:p>
+    <w:p>
+      <w:pPr>
+        <w:jc w:val="both"/>
+        <w:rPr>
+          <w:rFonts w:ascii="Times New Roman" w:hAnsi="Times New Roman" w:cs="Times New Roman"/>
+          <w:sz w:val="24"/>
+          <w:szCs w:val="24"/>
+        </w:rPr>
+      </w:pPr>
+      <w:r>
+        <w:rPr>
+          <w:rFonts w:ascii="Times New Roman" w:hAnsi="Times New Roman" w:cs="Times New Roman"/>
+          <w:i/>
+          <w:sz w:val="24"/>
+          <w:szCs w:val="24"/>
+        </w:rPr>
+        <w:t>Print button and print menu item</w:t>
+      </w:r>
+      <w:r>
+        <w:rPr>
+          <w:rFonts w:ascii="Times New Roman" w:hAnsi="Times New Roman" w:cs="Times New Roman"/>
+          <w:sz w:val="24"/>
+          <w:szCs w:val="24"/>
+        </w:rPr>
+        <w:t>: Allows user to generate a rep</w:t>
+      </w:r>
+      <w:r>
+        <w:rPr>
+          <w:rFonts w:ascii="Times New Roman" w:hAnsi="Times New Roman" w:cs="Times New Roman"/>
+          <w:sz w:val="24"/>
+          <w:szCs w:val="24"/>
+        </w:rPr>
+        <w:t>ort b</w:t>
+      </w:r>
+      <w:r>
+        <w:rPr>
+          <w:rFonts w:ascii="Times New Roman" w:hAnsi="Times New Roman" w:cs="Times New Roman"/>
+          <w:sz w:val="24"/>
+          <w:szCs w:val="24"/>
+        </w:rPr>
+        <w:t>y printing the data in the table.</w:t>
+      </w:r>
+    </w:p>
+    <w:p>
+      <w:pPr>
+        <w:jc w:val="both"/>
+        <w:rPr>
+          <w:rFonts w:ascii="Times New Roman" w:hAnsi="Times New Roman" w:cs="Times New Roman"/>
+          <w:sz w:val="24"/>
+          <w:szCs w:val="24"/>
+        </w:rPr>
+      </w:pPr>
+      <w:r>
+        <w:rPr>
+          <w:rFonts w:ascii="Times New Roman" w:hAnsi="Times New Roman" w:cs="Times New Roman"/>
+          <w:i/>
+          <w:sz w:val="24"/>
+          <w:szCs w:val="24"/>
+        </w:rPr>
+        <w:t>Close button and close menu item:</w:t>
+      </w:r>
+      <w:r>
+        <w:rPr>
+          <w:rFonts w:ascii="Times New Roman" w:hAnsi="Times New Roman" w:cs="Times New Roman"/>
+          <w:sz w:val="24"/>
+          <w:szCs w:val="24"/>
+        </w:rPr>
+        <w:t xml:space="preserve"> Allows user to close the patient table view.</w:t>
+      </w:r>
+    </w:p>
+    <w:p>
+      <w:pPr>
+        <w:jc w:val="both"/>
+        <w:rPr>
+          <w:rFonts w:ascii="Times New Roman" w:hAnsi="Times New Roman" w:cs="Times New Roman"/>
+          <w:sz w:val="24"/>
+          <w:szCs w:val="24"/>
+        </w:rPr>
+      </w:pPr>
+    </w:p>
+    <w:p>
+      <w:pPr>
+        <w:pStyle w:val="ListParagraph"/>
+        <w:numPr>
+          <w:ilvl w:val="0"/>
+          <w:numId w:val="1"/>
+        </w:numPr>
+        <w:jc w:val="both"/>
+        <w:rPr>
+          <w:rFonts w:ascii="Times New Roman" w:hAnsi="Times New Roman" w:cs="Times New Roman"/>
+          <w:sz w:val="24"/>
+          <w:szCs w:val="24"/>
+          <w:u w:val="single"/>
+        </w:rPr>
+      </w:pPr>
+      <w:r>
+        <w:rPr>
+          <w:rFonts w:ascii="Times New Roman" w:hAnsi="Times New Roman" w:cs="Times New Roman"/>
+          <w:sz w:val="24"/>
+          <w:szCs w:val="24"/>
+          <w:u w:val="single"/>
+        </w:rPr>
+        <w:lastRenderedPageBreak/>
+        <w:t>Doctor</w:t>
+      </w:r>
+      <w:r>
+        <w:rPr>
+          <w:rFonts w:ascii="Times New Roman" w:hAnsi="Times New Roman" w:cs="Times New Roman"/>
+          <w:sz w:val="24"/>
+          <w:szCs w:val="24"/>
+          <w:u w:val="single"/>
+        </w:rPr>
+        <w:t>s</w:t>
+      </w:r>
+    </w:p>
+    <w:p>
+      <w:pPr>
+        <w:jc w:val="both"/>
+        <w:rPr>
+          <w:rFonts w:ascii="Times New Roman" w:hAnsi="Times New Roman" w:cs="Times New Roman"/>
+          <w:b/>
+          <w:sz w:val="24"/>
+          <w:szCs w:val="24"/>
+        </w:rPr>
+      </w:pPr>
+      <w:r>
+        <w:rPr>
+          <w:rFonts w:ascii="Times New Roman" w:hAnsi="Times New Roman" w:cs="Times New Roman"/>
+          <w:b/>
+          <w:sz w:val="24"/>
+          <w:szCs w:val="24"/>
+        </w:rPr>
+        <w:t xml:space="preserve">. </w:t>
+      </w:r>
+      <w:r>
+        <w:rPr>
+          <w:rFonts w:ascii="Times New Roman" w:hAnsi="Times New Roman" w:cs="Times New Roman"/>
+          <w:b/>
+          <w:sz w:val="24"/>
+          <w:szCs w:val="24"/>
+        </w:rPr>
+        <w:t>Add Doctor</w:t>
+      </w:r>
+    </w:p>
+    <w:p>
+      <w:pPr>
+        <w:jc w:val="both"/>
+        <w:rPr>
+          <w:rFonts w:ascii="Times New Roman" w:hAnsi="Times New Roman" w:cs="Times New Roman"/>
+          <w:sz w:val="24"/>
+          <w:szCs w:val="24"/>
+        </w:rPr>
+      </w:pPr>
+      <w:r>
+        <w:rPr>
+          <w:rFonts w:ascii="Times New Roman" w:hAnsi="Times New Roman" w:cs="Times New Roman"/>
+          <w:sz w:val="24"/>
+          <w:szCs w:val="24"/>
+        </w:rPr>
+        <w:t>This view is to allow the administra</w:t>
+      </w:r>
+      <w:r>
+        <w:rPr>
+          <w:rFonts w:ascii="Times New Roman" w:hAnsi="Times New Roman" w:cs="Times New Roman"/>
+          <w:sz w:val="24"/>
+          <w:szCs w:val="24"/>
+        </w:rPr>
+        <w:t>tor to add a new doctor to the</w:t>
+      </w:r>
+      <w:r>
+        <w:rPr>
+          <w:rFonts w:ascii="Times New Roman" w:hAnsi="Times New Roman" w:cs="Times New Roman"/>
+          <w:sz w:val="24"/>
+          <w:szCs w:val="24"/>
+        </w:rPr>
+        <w:t xml:space="preserve"> database. The doctor’s first name, surname, department, phone number,</w:t>
+      </w:r>
+      <w:r>
+        <w:rPr>
+          <w:rFonts w:ascii="Times New Roman" w:hAnsi="Times New Roman" w:cs="Times New Roman"/>
+          <w:sz w:val="24"/>
+          <w:szCs w:val="24"/>
+        </w:rPr>
+        <w:t xml:space="preserve"> email,</w:t>
+      </w:r>
+      <w:r>
+        <w:rPr>
+          <w:rFonts w:ascii="Times New Roman" w:hAnsi="Times New Roman" w:cs="Times New Roman"/>
+          <w:sz w:val="24"/>
+          <w:szCs w:val="24"/>
+        </w:rPr>
+        <w:t xml:space="preserve"> password, date joined and an id number.</w:t>
+      </w:r>
+      <w:r>
+        <w:rPr>
+          <w:rFonts w:ascii="Times New Roman" w:hAnsi="Times New Roman" w:cs="Times New Roman"/>
+          <w:sz w:val="24"/>
+          <w:szCs w:val="24"/>
+        </w:rPr>
+        <w:t xml:space="preserve"> </w:t>
+      </w:r>
+      <w:r>
+        <w:rPr>
+          <w:rFonts w:ascii="Times New Roman" w:hAnsi="Times New Roman" w:cs="Times New Roman"/>
+          <w:i/>
+          <w:sz w:val="24"/>
+          <w:szCs w:val="24"/>
+        </w:rPr>
+        <w:t>Ok button:</w:t>
+      </w:r>
+      <w:r>
+        <w:rPr>
+          <w:rFonts w:ascii="Times New Roman" w:hAnsi="Times New Roman" w:cs="Times New Roman"/>
+          <w:sz w:val="24"/>
+          <w:szCs w:val="24"/>
+        </w:rPr>
+        <w:t xml:space="preserve"> </w:t>
+      </w:r>
+      <w:r>
+        <w:rPr>
+          <w:rFonts w:ascii="Times New Roman" w:hAnsi="Times New Roman" w:cs="Times New Roman"/>
+          <w:sz w:val="24"/>
+          <w:szCs w:val="24"/>
+        </w:rPr>
+        <w:t>S</w:t>
+      </w:r>
+      <w:r>
+        <w:rPr>
+          <w:rFonts w:ascii="Times New Roman" w:hAnsi="Times New Roman" w:cs="Times New Roman"/>
+          <w:sz w:val="24"/>
+          <w:szCs w:val="24"/>
+        </w:rPr>
+        <w:t>aves the doctor’s</w:t>
+      </w:r>
+      <w:r>
+        <w:rPr>
+          <w:rFonts w:ascii="Times New Roman" w:hAnsi="Times New Roman" w:cs="Times New Roman"/>
+          <w:sz w:val="24"/>
+          <w:szCs w:val="24"/>
+        </w:rPr>
+        <w:t xml:space="preserve"> details into the database. </w:t>
+      </w:r>
+    </w:p>
+    <w:p>
+      <w:pPr>
+        <w:jc w:val="both"/>
+        <w:rPr>
+          <w:rFonts w:ascii="Times New Roman" w:hAnsi="Times New Roman" w:cs="Times New Roman"/>
+          <w:sz w:val="24"/>
+          <w:szCs w:val="24"/>
+        </w:rPr>
+      </w:pPr>
+      <w:r>
+        <w:rPr>
+          <w:rFonts w:ascii="Times New Roman" w:hAnsi="Times New Roman" w:cs="Times New Roman"/>
+          <w:i/>
+          <w:sz w:val="24"/>
+          <w:szCs w:val="24"/>
+        </w:rPr>
+        <w:t>C</w:t>
+      </w:r>
+      <w:r>
+        <w:rPr>
+          <w:rFonts w:ascii="Times New Roman" w:hAnsi="Times New Roman" w:cs="Times New Roman"/>
+          <w:i/>
+          <w:sz w:val="24"/>
+          <w:szCs w:val="24"/>
+        </w:rPr>
+        <w:t>lose button</w:t>
+      </w:r>
+      <w:r>
+        <w:rPr>
+          <w:rFonts w:ascii="Times New Roman" w:hAnsi="Times New Roman" w:cs="Times New Roman"/>
+          <w:i/>
+          <w:sz w:val="24"/>
+          <w:szCs w:val="24"/>
+        </w:rPr>
+        <w:t>:</w:t>
+      </w:r>
+      <w:r>
+        <w:rPr>
+          <w:rFonts w:ascii="Times New Roman" w:hAnsi="Times New Roman" w:cs="Times New Roman"/>
+          <w:sz w:val="24"/>
+          <w:szCs w:val="24"/>
+        </w:rPr>
+        <w:t xml:space="preserve"> </w:t>
+      </w:r>
+      <w:r>
+        <w:rPr>
+          <w:rFonts w:ascii="Times New Roman" w:hAnsi="Times New Roman" w:cs="Times New Roman"/>
+          <w:sz w:val="24"/>
+          <w:szCs w:val="24"/>
+        </w:rPr>
+        <w:t>E</w:t>
+      </w:r>
+      <w:r>
+        <w:rPr>
+          <w:rFonts w:ascii="Times New Roman" w:hAnsi="Times New Roman" w:cs="Times New Roman"/>
+          <w:sz w:val="24"/>
+          <w:szCs w:val="24"/>
+        </w:rPr>
+        <w:t>xits</w:t>
+      </w:r>
+      <w:r>
+        <w:rPr>
+          <w:rFonts w:ascii="Times New Roman" w:hAnsi="Times New Roman" w:cs="Times New Roman"/>
+          <w:sz w:val="24"/>
+          <w:szCs w:val="24"/>
+        </w:rPr>
+        <w:t xml:space="preserve"> add doctor</w:t>
+      </w:r>
+      <w:r>
+        <w:rPr>
+          <w:rFonts w:ascii="Times New Roman" w:hAnsi="Times New Roman" w:cs="Times New Roman"/>
+          <w:sz w:val="24"/>
+          <w:szCs w:val="24"/>
+        </w:rPr>
+        <w:t>’s</w:t>
+      </w:r>
+      <w:r>
+        <w:rPr>
+          <w:rFonts w:ascii="Times New Roman" w:hAnsi="Times New Roman" w:cs="Times New Roman"/>
+          <w:sz w:val="24"/>
+          <w:szCs w:val="24"/>
+        </w:rPr>
+        <w:t xml:space="preserve"> view.</w:t>
+      </w:r>
+    </w:p>
+    <w:p>
+      <w:pPr>
+        <w:rPr>
+          <w:rFonts w:ascii="Times New Roman" w:hAnsi="Times New Roman" w:cs="Times New Roman"/>
+          <w:sz w:val="24"/>
+          <w:szCs w:val="24"/>
+        </w:rPr>
+      </w:pPr>
+    </w:p>
+    <w:p>
+      <w:pPr>
+        <w:rPr>
+          <w:rFonts w:ascii="Times New Roman" w:hAnsi="Times New Roman" w:cs="Times New Roman"/>
+          <w:b/>
+          <w:sz w:val="24"/>
+          <w:szCs w:val="24"/>
+        </w:rPr>
+      </w:pPr>
+      <w:r>
+        <w:rPr>
+          <w:rFonts w:ascii="Times New Roman" w:hAnsi="Times New Roman" w:cs="Times New Roman"/>
+          <w:b/>
+          <w:sz w:val="24"/>
+          <w:szCs w:val="24"/>
+        </w:rPr>
+        <w:t xml:space="preserve">. </w:t>
+      </w:r>
+      <w:r>
+        <w:rPr>
+          <w:rFonts w:ascii="Times New Roman" w:hAnsi="Times New Roman" w:cs="Times New Roman"/>
+          <w:b/>
+          <w:sz w:val="24"/>
+          <w:szCs w:val="24"/>
+        </w:rPr>
+        <w:t>Table</w:t>
+      </w:r>
+    </w:p>
+    <w:p>
+      <w:pPr>
+        <w:jc w:val="both"/>
+        <w:rPr>
+          <w:rFonts w:ascii="Times New Roman" w:hAnsi="Times New Roman" w:cs="Times New Roman"/>
+          <w:sz w:val="24"/>
+          <w:szCs w:val="24"/>
+        </w:rPr>
+      </w:pPr>
+      <w:r>
+        <w:rPr>
+          <w:rFonts w:ascii="Times New Roman" w:hAnsi="Times New Roman" w:cs="Times New Roman"/>
+          <w:sz w:val="24"/>
+          <w:szCs w:val="24"/>
+        </w:rPr>
+        <w:t>This view is to allow the administrator to view the data of doctor’s</w:t>
+      </w:r>
+      <w:r>
+        <w:rPr>
+          <w:rFonts w:ascii="Times New Roman" w:hAnsi="Times New Roman" w:cs="Times New Roman"/>
+          <w:sz w:val="24"/>
+          <w:szCs w:val="24"/>
+        </w:rPr>
+        <w:t xml:space="preserve"> in the database. </w:t>
+      </w:r>
+    </w:p>
+    <w:p>
+      <w:pPr>
+        <w:jc w:val="both"/>
+        <w:rPr>
+          <w:rFonts w:ascii="Times New Roman" w:hAnsi="Times New Roman" w:cs="Times New Roman"/>
+          <w:sz w:val="24"/>
+          <w:szCs w:val="24"/>
+        </w:rPr>
+      </w:pPr>
+      <w:r>
+        <w:rPr>
+          <w:rFonts w:ascii="Times New Roman" w:hAnsi="Times New Roman" w:cs="Times New Roman"/>
+          <w:i/>
+          <w:sz w:val="24"/>
+          <w:szCs w:val="24"/>
+        </w:rPr>
+        <w:t>Display button and display menu item</w:t>
+      </w:r>
+      <w:r>
+        <w:rPr>
+          <w:rFonts w:ascii="Times New Roman" w:hAnsi="Times New Roman" w:cs="Times New Roman"/>
+          <w:b/>
+          <w:sz w:val="24"/>
+          <w:szCs w:val="24"/>
+        </w:rPr>
+        <w:t>:</w:t>
+      </w:r>
+      <w:r>
+        <w:rPr>
+          <w:rFonts w:ascii="Times New Roman" w:hAnsi="Times New Roman" w:cs="Times New Roman"/>
+          <w:sz w:val="24"/>
+          <w:szCs w:val="24"/>
+        </w:rPr>
+        <w:t xml:space="preserve"> S</w:t>
+      </w:r>
+      <w:r>
+        <w:rPr>
+          <w:rFonts w:ascii="Times New Roman" w:hAnsi="Times New Roman" w:cs="Times New Roman"/>
+          <w:sz w:val="24"/>
+          <w:szCs w:val="24"/>
+        </w:rPr>
+        <w:t>hows the data of doctor’s</w:t>
+      </w:r>
+      <w:r>
+        <w:rPr>
+          <w:rFonts w:ascii="Times New Roman" w:hAnsi="Times New Roman" w:cs="Times New Roman"/>
+          <w:sz w:val="24"/>
+          <w:szCs w:val="24"/>
+        </w:rPr>
+        <w:t xml:space="preserve"> in the database in the table view.</w:t>
+      </w:r>
+    </w:p>
+    <w:p>
+      <w:pPr>
+        <w:jc w:val="both"/>
+        <w:rPr>
+          <w:rFonts w:ascii="Times New Roman" w:hAnsi="Times New Roman" w:cs="Times New Roman"/>
+          <w:sz w:val="24"/>
+          <w:szCs w:val="24"/>
+        </w:rPr>
+      </w:pPr>
+      <w:r>
+        <w:rPr>
+          <w:rFonts w:ascii="Times New Roman" w:hAnsi="Times New Roman" w:cs="Times New Roman"/>
+          <w:i/>
+          <w:sz w:val="24"/>
+          <w:szCs w:val="24"/>
+        </w:rPr>
+        <w:t>Update button and update menu item:</w:t>
+      </w:r>
+      <w:r>
+        <w:rPr>
+          <w:rFonts w:ascii="Times New Roman" w:hAnsi="Times New Roman" w:cs="Times New Roman"/>
+          <w:sz w:val="24"/>
+          <w:szCs w:val="24"/>
+        </w:rPr>
+        <w:t xml:space="preserve"> U</w:t>
+      </w:r>
+      <w:r>
+        <w:rPr>
+          <w:rFonts w:ascii="Times New Roman" w:hAnsi="Times New Roman" w:cs="Times New Roman"/>
+          <w:sz w:val="24"/>
+          <w:szCs w:val="24"/>
+        </w:rPr>
+        <w:t>pd</w:t>
+      </w:r>
+      <w:r>
+        <w:rPr>
+          <w:rFonts w:ascii="Times New Roman" w:hAnsi="Times New Roman" w:cs="Times New Roman"/>
+          <w:sz w:val="24"/>
+          <w:szCs w:val="24"/>
+        </w:rPr>
+        <w:t>ates the database when a doctor</w:t>
+      </w:r>
+      <w:r>
+        <w:rPr>
+          <w:rFonts w:ascii="Times New Roman" w:hAnsi="Times New Roman" w:cs="Times New Roman"/>
+          <w:sz w:val="24"/>
+          <w:szCs w:val="24"/>
+        </w:rPr>
+        <w:t>’s details is edited.</w:t>
+      </w:r>
+    </w:p>
+    <w:p>
+      <w:pPr>
+        <w:jc w:val="both"/>
+        <w:rPr>
+          <w:rFonts w:ascii="Times New Roman" w:hAnsi="Times New Roman" w:cs="Times New Roman"/>
+          <w:sz w:val="24"/>
+          <w:szCs w:val="24"/>
+        </w:rPr>
+      </w:pPr>
+      <w:r>
+        <w:rPr>
+          <w:rFonts w:ascii="Times New Roman" w:hAnsi="Times New Roman" w:cs="Times New Roman"/>
+          <w:i/>
+          <w:sz w:val="24"/>
+          <w:szCs w:val="24"/>
+        </w:rPr>
+        <w:t>Delete button and delete menu item:</w:t>
+      </w:r>
+      <w:r>
+        <w:rPr>
+          <w:rFonts w:ascii="Times New Roman" w:hAnsi="Times New Roman" w:cs="Times New Roman"/>
+          <w:sz w:val="24"/>
+          <w:szCs w:val="24"/>
+        </w:rPr>
+        <w:t xml:space="preserve"> D</w:t>
+      </w:r>
+      <w:r>
+        <w:rPr>
+          <w:rFonts w:ascii="Times New Roman" w:hAnsi="Times New Roman" w:cs="Times New Roman"/>
+          <w:sz w:val="24"/>
+          <w:szCs w:val="24"/>
+        </w:rPr>
+        <w:t>eletes the selected row from the table and the database.</w:t>
+      </w:r>
+    </w:p>
+    <w:p>
+      <w:pPr>
+        <w:jc w:val="both"/>
+        <w:rPr>
+          <w:rFonts w:ascii="Times New Roman" w:hAnsi="Times New Roman" w:cs="Times New Roman"/>
+          <w:sz w:val="24"/>
+          <w:szCs w:val="24"/>
+        </w:rPr>
+      </w:pPr>
+      <w:r>
+        <w:rPr>
+          <w:rFonts w:ascii="Times New Roman" w:hAnsi="Times New Roman" w:cs="Times New Roman"/>
+          <w:i/>
+          <w:sz w:val="24"/>
+          <w:szCs w:val="24"/>
+        </w:rPr>
+        <w:t>Clear menu item:</w:t>
+      </w:r>
+      <w:r>
+        <w:rPr>
+          <w:rFonts w:ascii="Times New Roman" w:hAnsi="Times New Roman" w:cs="Times New Roman"/>
+          <w:sz w:val="24"/>
+          <w:szCs w:val="24"/>
+        </w:rPr>
+        <w:t xml:space="preserve"> Clears the entire table but does not delete the data from the database.</w:t>
+      </w:r>
+    </w:p>
+    <w:p>
+      <w:pPr>
+        <w:jc w:val="both"/>
+        <w:rPr>
+          <w:rFonts w:ascii="Times New Roman" w:hAnsi="Times New Roman" w:cs="Times New Roman"/>
+          <w:sz w:val="24"/>
+          <w:szCs w:val="24"/>
+        </w:rPr>
+      </w:pPr>
+      <w:r>
+        <w:rPr>
+          <w:rFonts w:ascii="Times New Roman" w:hAnsi="Times New Roman" w:cs="Times New Roman"/>
+          <w:i/>
+          <w:sz w:val="24"/>
+          <w:szCs w:val="24"/>
+        </w:rPr>
+        <w:t>Import button and import menu item:</w:t>
+      </w:r>
+      <w:r>
+        <w:rPr>
+          <w:rFonts w:ascii="Times New Roman" w:hAnsi="Times New Roman" w:cs="Times New Roman"/>
+          <w:sz w:val="24"/>
+          <w:szCs w:val="24"/>
+        </w:rPr>
+        <w:t xml:space="preserve"> Allows the administrator</w:t>
+      </w:r>
+      <w:r>
+        <w:rPr>
+          <w:rFonts w:ascii="Times New Roman" w:hAnsi="Times New Roman" w:cs="Times New Roman"/>
+          <w:sz w:val="24"/>
+          <w:szCs w:val="24"/>
+        </w:rPr>
+        <w:t xml:space="preserve"> to open a saved .csv file and display it in the table.</w:t>
+      </w:r>
+    </w:p>
+    <w:p>
+      <w:pPr>
+        <w:jc w:val="both"/>
+        <w:rPr>
+          <w:rFonts w:ascii="Times New Roman" w:hAnsi="Times New Roman" w:cs="Times New Roman"/>
+          <w:sz w:val="24"/>
+          <w:szCs w:val="24"/>
+        </w:rPr>
+      </w:pPr>
+      <w:r>
+        <w:rPr>
+          <w:rFonts w:ascii="Times New Roman" w:hAnsi="Times New Roman" w:cs="Times New Roman"/>
+          <w:i/>
+          <w:sz w:val="24"/>
+          <w:szCs w:val="24"/>
+        </w:rPr>
+        <w:t>Export button and export menu item:</w:t>
+      </w:r>
+      <w:r>
+        <w:rPr>
+          <w:rFonts w:ascii="Times New Roman" w:hAnsi="Times New Roman" w:cs="Times New Roman"/>
+          <w:sz w:val="24"/>
+          <w:szCs w:val="24"/>
+        </w:rPr>
+        <w:t xml:space="preserve"> Allows</w:t>
+      </w:r>
+      <w:r>
+        <w:rPr>
+          <w:rFonts w:ascii="Times New Roman" w:hAnsi="Times New Roman" w:cs="Times New Roman"/>
+          <w:sz w:val="24"/>
+          <w:szCs w:val="24"/>
+        </w:rPr>
+        <w:t xml:space="preserve"> </w:t>
+      </w:r>
+      <w:r>
+        <w:rPr>
+          <w:rFonts w:ascii="Times New Roman" w:hAnsi="Times New Roman" w:cs="Times New Roman"/>
+          <w:sz w:val="24"/>
+          <w:szCs w:val="24"/>
+        </w:rPr>
+        <w:t>the administrator</w:t>
+      </w:r>
+      <w:r>
+        <w:rPr>
+          <w:rFonts w:ascii="Times New Roman" w:hAnsi="Times New Roman" w:cs="Times New Roman"/>
+          <w:sz w:val="24"/>
+          <w:szCs w:val="24"/>
+        </w:rPr>
+        <w:t xml:space="preserve"> to save the data in the table to a .csv file.</w:t>
+      </w:r>
+    </w:p>
+    <w:p>
+      <w:pPr>
+        <w:jc w:val="both"/>
+        <w:rPr>
+          <w:rFonts w:ascii="Times New Roman" w:hAnsi="Times New Roman" w:cs="Times New Roman"/>
+          <w:sz w:val="24"/>
+          <w:szCs w:val="24"/>
+        </w:rPr>
+      </w:pPr>
+      <w:r>
+        <w:rPr>
+          <w:rFonts w:ascii="Times New Roman" w:hAnsi="Times New Roman" w:cs="Times New Roman"/>
+          <w:i/>
+          <w:sz w:val="24"/>
+          <w:szCs w:val="24"/>
+        </w:rPr>
+        <w:t>Print button and print menu item</w:t>
+      </w:r>
+      <w:r>
+        <w:rPr>
+          <w:rFonts w:ascii="Times New Roman" w:hAnsi="Times New Roman" w:cs="Times New Roman"/>
+          <w:sz w:val="24"/>
+          <w:szCs w:val="24"/>
+        </w:rPr>
+        <w:t>: Allows user to generate a report b</w:t>
+      </w:r>
+      <w:r>
+        <w:rPr>
+          <w:rFonts w:ascii="Times New Roman" w:hAnsi="Times New Roman" w:cs="Times New Roman"/>
+          <w:sz w:val="24"/>
+          <w:szCs w:val="24"/>
+        </w:rPr>
+        <w:t>y printing the data in the table.</w:t>
+      </w:r>
+    </w:p>
+    <w:p>
+      <w:pPr>
+        <w:jc w:val="both"/>
+        <w:rPr>
+          <w:rFonts w:ascii="Times New Roman" w:hAnsi="Times New Roman" w:cs="Times New Roman"/>
+          <w:sz w:val="24"/>
+          <w:szCs w:val="24"/>
+        </w:rPr>
+      </w:pPr>
+      <w:r>
+        <w:rPr>
+          <w:rFonts w:ascii="Times New Roman" w:hAnsi="Times New Roman" w:cs="Times New Roman"/>
+          <w:i/>
+          <w:sz w:val="24"/>
+          <w:szCs w:val="24"/>
+        </w:rPr>
+        <w:t>Close button and close menu item:</w:t>
+      </w:r>
+      <w:r>
+        <w:rPr>
+          <w:rFonts w:ascii="Times New Roman" w:hAnsi="Times New Roman" w:cs="Times New Roman"/>
+          <w:sz w:val="24"/>
+          <w:szCs w:val="24"/>
+        </w:rPr>
+        <w:t xml:space="preserve"> Allows user to close the patient table view.</w:t>
+      </w:r>
+    </w:p>
+    <w:p>
+      <w:pPr>
+        <w:jc w:val="both"/>
+        <w:rPr>
+          <w:rFonts w:ascii="Times New Roman" w:hAnsi="Times New Roman" w:cs="Times New Roman"/>
+          <w:sz w:val="24"/>
+          <w:szCs w:val="24"/>
+        </w:rPr>
+      </w:pPr>
+    </w:p>
+    <w:p>
+      <w:pPr>
+        <w:pStyle w:val="ListParagraph"/>
+        <w:numPr>
+          <w:ilvl w:val="0"/>
+          <w:numId w:val="3"/>
+        </w:numPr>
+        <w:jc w:val="both"/>
+        <w:rPr>
+          <w:rFonts w:asciiTheme="majorHAnsi" w:hAnsiTheme="majorHAnsi" w:cs="Times New Roman"/>
+          <w:sz w:val="24"/>
+          <w:szCs w:val="24"/>
+        </w:rPr>
+      </w:pPr>
+      <w:r>
+        <w:rPr>
+          <w:rFonts w:asciiTheme="majorHAnsi" w:hAnsiTheme="majorHAnsi" w:cs="Times New Roman"/>
+          <w:sz w:val="24"/>
+          <w:szCs w:val="24"/>
+        </w:rPr>
+        <w:t>Not Implemented</w:t>
+      </w:r>
+    </w:p>
+    <w:p>
+      <w:pPr>
+        <w:jc w:val="both"/>
+        <w:rPr>
+          <w:rFonts w:ascii="Times New Roman" w:hAnsi="Times New Roman" w:cs="Times New Roman"/>
+          <w:sz w:val="24"/>
+          <w:szCs w:val="24"/>
+        </w:rPr>
+      </w:pPr>
+      <w:r>
+        <w:rPr>
+          <w:rFonts w:ascii="Times New Roman" w:hAnsi="Times New Roman" w:cs="Times New Roman"/>
+          <w:sz w:val="24"/>
+          <w:szCs w:val="24"/>
+        </w:rPr>
+        <w:t>Auto generation and image for doctor not implemented yet, will be implemented in the full version.</w:t>
+      </w:r>
+    </w:p>
+    <w:p>
+      <w:pPr>
+        <w:jc w:val="both"/>
+        <w:rPr>
+          <w:rFonts w:ascii="Times New Roman" w:hAnsi="Times New Roman" w:cs="Times New Roman"/>
+          <w:sz w:val="24"/>
+          <w:szCs w:val="24"/>
+        </w:rPr>
+      </w:pPr>
+      <w:r>
+        <w:rPr>
+          <w:rFonts w:ascii="Times New Roman" w:hAnsi="Times New Roman" w:cs="Times New Roman"/>
+          <w:sz w:val="24"/>
+          <w:szCs w:val="24"/>
+        </w:rPr>
+        <w:t>Chat not implemented in demo version. Available in the pro version of the software.</w:t>
+      </w:r>
+    </w:p>
+    <w:p>
+      <w:pPr>
+        <w:jc w:val="both"/>
+        <w:rPr>
+          <w:rFonts w:ascii="Times New Roman" w:hAnsi="Times New Roman" w:cs="Times New Roman"/>
+          <w:sz w:val="24"/>
+          <w:szCs w:val="24"/>
+        </w:rPr>
+      </w:pPr>
+      <w:r>
+        <w:rPr>
+          <w:rFonts w:ascii="Times New Roman" w:hAnsi="Times New Roman" w:cs="Times New Roman"/>
+          <w:sz w:val="24"/>
+          <w:szCs w:val="24"/>
+        </w:rPr>
+        <w:t>Login and logout menu items also not implemented. Available in the pro version of the software.</w:t>
+      </w:r>
+    </w:p>
+    <w:p>
+      <w:pPr>
+        <w:jc w:val="both"/>
+        <w:rPr>
+          <w:rFonts w:ascii="Times New Roman" w:hAnsi="Times New Roman" w:cs="Times New Roman"/>
+          <w:sz w:val="24"/>
+          <w:szCs w:val="24"/>
+        </w:rPr>
+      </w:pPr>
+    </w:p>
+    <w:p>
+      <w:pPr>
+        <w:rPr>
+          <w:rFonts w:ascii="Times New Roman" w:hAnsi="Times New Roman" w:cs="Times New Roman"/>
+          <w:sz w:val="24"/>
+          <w:szCs w:val="24"/>
+        </w:rPr>
+      </w:pPr>
+    </w:p>
+    <w:p>
+      <w:pPr>
+        <w:rPr>
+          <w:rFonts w:ascii="Times New Roman" w:hAnsi="Times New Roman" w:cs="Times New Roman"/>
+          <w:sz w:val="24"/>
+          <w:szCs w:val="24"/>
+        </w:rPr>
+      </w:pPr>
+    </w:p>
+    <w:p>
+      <w:pPr>
+        <w:rPr>
+          <w:rFonts w:ascii="Times New Roman" w:hAnsi="Times New Roman" w:cs="Times New Roman"/>
+          <w:sz w:val="24"/>
+          <w:szCs w:val="24"/>
+        </w:rPr>
+      </w:pPr>
     </w:p>
     <w:sectPr>
       <w:pgSz w:w="11906" w:h="16838"/>
@@ -111,6 +1509,386 @@
     </w:sectPr>
   </w:body>
 </w:document>
+</file>
+
+<file path=word/numbering.xml><?xml version="1.0" encoding="utf-8"?>
+<w:numbering xmlns:wpc="http://schemas.microsoft.com/office/word/2010/wordprocessingCanvas" xmlns:mc="http://schemas.openxmlformats.org/markup-compatibility/2006" xmlns:o="urn:schemas-microsoft-com:office:office" xmlns:r="http://schemas.openxmlformats.org/officeDocument/2006/relationships" xmlns:m="http://schemas.openxmlformats.org/officeDocument/2006/math" xmlns:v="urn:schemas-microsoft-com:vml" xmlns:wp14="http://schemas.microsoft.com/office/word/2010/wordprocessingDrawing" xmlns:wp="http://schemas.openxmlformats.org/drawingml/2006/wordprocessingDrawing" xmlns:w10="urn:schemas-microsoft-com:office:word" xmlns:w="http://schemas.openxmlformats.org/wordprocessingml/2006/main" xmlns:w14="http://schemas.microsoft.com/office/word/2010/wordml" xmlns:w15="http://schemas.microsoft.com/office/word/2012/wordml" xmlns:wpg="http://schemas.microsoft.com/office/word/2010/wordprocessingGroup" xmlns:wpi="http://schemas.microsoft.com/office/word/2010/wordprocessingInk" xmlns:wne="http://schemas.microsoft.com/office/word/2006/wordml" xmlns:wps="http://schemas.microsoft.com/office/word/2010/wordprocessingShape" mc:Ignorable="w14 w15 wp14">
+  <w:numPicBullet w:numPicBulletId="0">
+    <w:pict>
+      <v:shapetype id="_x0000_t75" coordsize="21600,21600" o:spt="75" o:preferrelative="t" path="m@4@5l@4@11@9@11@9@5xe" filled="f" stroked="f">
+        <v:stroke joinstyle="miter"/>
+        <v:formulas>
+          <v:f eqn="if lineDrawn pixelLineWidth 0"/>
+          <v:f eqn="sum @0 1 0"/>
+          <v:f eqn="sum 0 0 @1"/>
+          <v:f eqn="prod @2 1 2"/>
+          <v:f eqn="prod @3 21600 pixelWidth"/>
+          <v:f eqn="prod @3 21600 pixelHeight"/>
+          <v:f eqn="sum @0 0 1"/>
+          <v:f eqn="prod @6 1 2"/>
+          <v:f eqn="prod @7 21600 pixelWidth"/>
+          <v:f eqn="sum @8 21600 0"/>
+          <v:f eqn="prod @7 21600 pixelHeight"/>
+          <v:f eqn="sum @10 21600 0"/>
+        </v:formulas>
+        <v:path o:extrusionok="f" gradientshapeok="t" o:connecttype="rect"/>
+        <o:lock v:ext="edit" aspectratio="t"/>
+      </v:shapetype>
+      <v:shape id="_x0000_i1048" type="#_x0000_t75" style="width:11.5pt;height:11.5pt" o:bullet="t">
+        <v:imagedata r:id="rId1" o:title="mso631E"/>
+      </v:shape>
+    </w:pict>
+  </w:numPicBullet>
+  <w:abstractNum w:abstractNumId="0">
+    <w:nsid w:val="08E907A7"/>
+    <w:multiLevelType w:val="hybridMultilevel"/>
+    <w:tmpl w:val="9F8094C0"/>
+    <w:lvl w:ilvl="0" w:tplc="04090007">
+      <w:start w:val="1"/>
+      <w:numFmt w:val="bullet"/>
+      <w:lvlText w:val=""/>
+      <w:lvlPicBulletId w:val="0"/>
+      <w:lvlJc w:val="left"/>
+      <w:pPr>
+        <w:ind w:left="720" w:hanging="360"/>
+      </w:pPr>
+      <w:rPr>
+        <w:rFonts w:ascii="Symbol" w:hAnsi="Symbol" w:hint="default"/>
+      </w:rPr>
+    </w:lvl>
+    <w:lvl w:ilvl="1" w:tplc="08090003" w:tentative="1">
+      <w:start w:val="1"/>
+      <w:numFmt w:val="bullet"/>
+      <w:lvlText w:val="o"/>
+      <w:lvlJc w:val="left"/>
+      <w:pPr>
+        <w:ind w:left="1440" w:hanging="360"/>
+      </w:pPr>
+      <w:rPr>
+        <w:rFonts w:ascii="Courier New" w:hAnsi="Courier New" w:cs="Courier New" w:hint="default"/>
+      </w:rPr>
+    </w:lvl>
+    <w:lvl w:ilvl="2" w:tplc="08090005" w:tentative="1">
+      <w:start w:val="1"/>
+      <w:numFmt w:val="bullet"/>
+      <w:lvlText w:val=""/>
+      <w:lvlJc w:val="left"/>
+      <w:pPr>
+        <w:ind w:left="2160" w:hanging="360"/>
+      </w:pPr>
+      <w:rPr>
+        <w:rFonts w:ascii="Wingdings" w:hAnsi="Wingdings" w:hint="default"/>
+      </w:rPr>
+    </w:lvl>
+    <w:lvl w:ilvl="3" w:tplc="08090001" w:tentative="1">
+      <w:start w:val="1"/>
+      <w:numFmt w:val="bullet"/>
+      <w:lvlText w:val=""/>
+      <w:lvlJc w:val="left"/>
+      <w:pPr>
+        <w:ind w:left="2880" w:hanging="360"/>
+      </w:pPr>
+      <w:rPr>
+        <w:rFonts w:ascii="Symbol" w:hAnsi="Symbol" w:hint="default"/>
+      </w:rPr>
+    </w:lvl>
+    <w:lvl w:ilvl="4" w:tplc="08090003" w:tentative="1">
+      <w:start w:val="1"/>
+      <w:numFmt w:val="bullet"/>
+      <w:lvlText w:val="o"/>
+      <w:lvlJc w:val="left"/>
+      <w:pPr>
+        <w:ind w:left="3600" w:hanging="360"/>
+      </w:pPr>
+      <w:rPr>
+        <w:rFonts w:ascii="Courier New" w:hAnsi="Courier New" w:cs="Courier New" w:hint="default"/>
+      </w:rPr>
+    </w:lvl>
+    <w:lvl w:ilvl="5" w:tplc="08090005" w:tentative="1">
+      <w:start w:val="1"/>
+      <w:numFmt w:val="bullet"/>
+      <w:lvlText w:val=""/>
+      <w:lvlJc w:val="left"/>
+      <w:pPr>
+        <w:ind w:left="4320" w:hanging="360"/>
+      </w:pPr>
+      <w:rPr>
+        <w:rFonts w:ascii="Wingdings" w:hAnsi="Wingdings" w:hint="default"/>
+      </w:rPr>
+    </w:lvl>
+    <w:lvl w:ilvl="6" w:tplc="08090001" w:tentative="1">
+      <w:start w:val="1"/>
+      <w:numFmt w:val="bullet"/>
+      <w:lvlText w:val=""/>
+      <w:lvlJc w:val="left"/>
+      <w:pPr>
+        <w:ind w:left="5040" w:hanging="360"/>
+      </w:pPr>
+      <w:rPr>
+        <w:rFonts w:ascii="Symbol" w:hAnsi="Symbol" w:hint="default"/>
+      </w:rPr>
+    </w:lvl>
+    <w:lvl w:ilvl="7" w:tplc="08090003" w:tentative="1">
+      <w:start w:val="1"/>
+      <w:numFmt w:val="bullet"/>
+      <w:lvlText w:val="o"/>
+      <w:lvlJc w:val="left"/>
+      <w:pPr>
+        <w:ind w:left="5760" w:hanging="360"/>
+      </w:pPr>
+      <w:rPr>
+        <w:rFonts w:ascii="Courier New" w:hAnsi="Courier New" w:cs="Courier New" w:hint="default"/>
+      </w:rPr>
+    </w:lvl>
+    <w:lvl w:ilvl="8" w:tplc="08090005" w:tentative="1">
+      <w:start w:val="1"/>
+      <w:numFmt w:val="bullet"/>
+      <w:lvlText w:val=""/>
+      <w:lvlJc w:val="left"/>
+      <w:pPr>
+        <w:ind w:left="6480" w:hanging="360"/>
+      </w:pPr>
+      <w:rPr>
+        <w:rFonts w:ascii="Wingdings" w:hAnsi="Wingdings" w:hint="default"/>
+      </w:rPr>
+    </w:lvl>
+  </w:abstractNum>
+  <w:abstractNum w:abstractNumId="1">
+    <w:nsid w:val="54A45E2C"/>
+    <w:multiLevelType w:val="hybridMultilevel"/>
+    <w:tmpl w:val="27EE5B7A"/>
+    <w:lvl w:ilvl="0" w:tplc="04090001">
+      <w:start w:val="1"/>
+      <w:numFmt w:val="bullet"/>
+      <w:lvlText w:val=""/>
+      <w:lvlJc w:val="left"/>
+      <w:pPr>
+        <w:ind w:left="720" w:hanging="360"/>
+      </w:pPr>
+      <w:rPr>
+        <w:rFonts w:ascii="Symbol" w:hAnsi="Symbol" w:hint="default"/>
+      </w:rPr>
+    </w:lvl>
+    <w:lvl w:ilvl="1" w:tplc="08090003" w:tentative="1">
+      <w:start w:val="1"/>
+      <w:numFmt w:val="bullet"/>
+      <w:lvlText w:val="o"/>
+      <w:lvlJc w:val="left"/>
+      <w:pPr>
+        <w:ind w:left="1440" w:hanging="360"/>
+      </w:pPr>
+      <w:rPr>
+        <w:rFonts w:ascii="Courier New" w:hAnsi="Courier New" w:cs="Courier New" w:hint="default"/>
+      </w:rPr>
+    </w:lvl>
+    <w:lvl w:ilvl="2" w:tplc="08090005" w:tentative="1">
+      <w:start w:val="1"/>
+      <w:numFmt w:val="bullet"/>
+      <w:lvlText w:val=""/>
+      <w:lvlJc w:val="left"/>
+      <w:pPr>
+        <w:ind w:left="2160" w:hanging="360"/>
+      </w:pPr>
+      <w:rPr>
+        <w:rFonts w:ascii="Wingdings" w:hAnsi="Wingdings" w:hint="default"/>
+      </w:rPr>
+    </w:lvl>
+    <w:lvl w:ilvl="3" w:tplc="08090001" w:tentative="1">
+      <w:start w:val="1"/>
+      <w:numFmt w:val="bullet"/>
+      <w:lvlText w:val=""/>
+      <w:lvlJc w:val="left"/>
+      <w:pPr>
+        <w:ind w:left="2880" w:hanging="360"/>
+      </w:pPr>
+      <w:rPr>
+        <w:rFonts w:ascii="Symbol" w:hAnsi="Symbol" w:hint="default"/>
+      </w:rPr>
+    </w:lvl>
+    <w:lvl w:ilvl="4" w:tplc="08090003" w:tentative="1">
+      <w:start w:val="1"/>
+      <w:numFmt w:val="bullet"/>
+      <w:lvlText w:val="o"/>
+      <w:lvlJc w:val="left"/>
+      <w:pPr>
+        <w:ind w:left="3600" w:hanging="360"/>
+      </w:pPr>
+      <w:rPr>
+        <w:rFonts w:ascii="Courier New" w:hAnsi="Courier New" w:cs="Courier New" w:hint="default"/>
+      </w:rPr>
+    </w:lvl>
+    <w:lvl w:ilvl="5" w:tplc="08090005" w:tentative="1">
+      <w:start w:val="1"/>
+      <w:numFmt w:val="bullet"/>
+      <w:lvlText w:val=""/>
+      <w:lvlJc w:val="left"/>
+      <w:pPr>
+        <w:ind w:left="4320" w:hanging="360"/>
+      </w:pPr>
+      <w:rPr>
+        <w:rFonts w:ascii="Wingdings" w:hAnsi="Wingdings" w:hint="default"/>
+      </w:rPr>
+    </w:lvl>
+    <w:lvl w:ilvl="6" w:tplc="08090001" w:tentative="1">
+      <w:start w:val="1"/>
+      <w:numFmt w:val="bullet"/>
+      <w:lvlText w:val=""/>
+      <w:lvlJc w:val="left"/>
+      <w:pPr>
+        <w:ind w:left="5040" w:hanging="360"/>
+      </w:pPr>
+      <w:rPr>
+        <w:rFonts w:ascii="Symbol" w:hAnsi="Symbol" w:hint="default"/>
+      </w:rPr>
+    </w:lvl>
+    <w:lvl w:ilvl="7" w:tplc="08090003" w:tentative="1">
+      <w:start w:val="1"/>
+      <w:numFmt w:val="bullet"/>
+      <w:lvlText w:val="o"/>
+      <w:lvlJc w:val="left"/>
+      <w:pPr>
+        <w:ind w:left="5760" w:hanging="360"/>
+      </w:pPr>
+      <w:rPr>
+        <w:rFonts w:ascii="Courier New" w:hAnsi="Courier New" w:cs="Courier New" w:hint="default"/>
+      </w:rPr>
+    </w:lvl>
+    <w:lvl w:ilvl="8" w:tplc="08090005" w:tentative="1">
+      <w:start w:val="1"/>
+      <w:numFmt w:val="bullet"/>
+      <w:lvlText w:val=""/>
+      <w:lvlJc w:val="left"/>
+      <w:pPr>
+        <w:ind w:left="6480" w:hanging="360"/>
+      </w:pPr>
+      <w:rPr>
+        <w:rFonts w:ascii="Wingdings" w:hAnsi="Wingdings" w:hint="default"/>
+      </w:rPr>
+    </w:lvl>
+  </w:abstractNum>
+  <w:abstractNum w:abstractNumId="2">
+    <w:nsid w:val="7BB94335"/>
+    <w:multiLevelType w:val="hybridMultilevel"/>
+    <w:tmpl w:val="264811B8"/>
+    <w:lvl w:ilvl="0" w:tplc="04090009">
+      <w:start w:val="1"/>
+      <w:numFmt w:val="bullet"/>
+      <w:lvlText w:val=""/>
+      <w:lvlJc w:val="left"/>
+      <w:pPr>
+        <w:ind w:left="720" w:hanging="360"/>
+      </w:pPr>
+      <w:rPr>
+        <w:rFonts w:ascii="Wingdings" w:hAnsi="Wingdings" w:hint="default"/>
+      </w:rPr>
+    </w:lvl>
+    <w:lvl w:ilvl="1" w:tplc="08090003" w:tentative="1">
+      <w:start w:val="1"/>
+      <w:numFmt w:val="bullet"/>
+      <w:lvlText w:val="o"/>
+      <w:lvlJc w:val="left"/>
+      <w:pPr>
+        <w:ind w:left="1440" w:hanging="360"/>
+      </w:pPr>
+      <w:rPr>
+        <w:rFonts w:ascii="Courier New" w:hAnsi="Courier New" w:cs="Courier New" w:hint="default"/>
+      </w:rPr>
+    </w:lvl>
+    <w:lvl w:ilvl="2" w:tplc="08090005" w:tentative="1">
+      <w:start w:val="1"/>
+      <w:numFmt w:val="bullet"/>
+      <w:lvlText w:val=""/>
+      <w:lvlJc w:val="left"/>
+      <w:pPr>
+        <w:ind w:left="2160" w:hanging="360"/>
+      </w:pPr>
+      <w:rPr>
+        <w:rFonts w:ascii="Wingdings" w:hAnsi="Wingdings" w:hint="default"/>
+      </w:rPr>
+    </w:lvl>
+    <w:lvl w:ilvl="3" w:tplc="08090001" w:tentative="1">
+      <w:start w:val="1"/>
+      <w:numFmt w:val="bullet"/>
+      <w:lvlText w:val=""/>
+      <w:lvlJc w:val="left"/>
+      <w:pPr>
+        <w:ind w:left="2880" w:hanging="360"/>
+      </w:pPr>
+      <w:rPr>
+        <w:rFonts w:ascii="Symbol" w:hAnsi="Symbol" w:hint="default"/>
+      </w:rPr>
+    </w:lvl>
+    <w:lvl w:ilvl="4" w:tplc="08090003" w:tentative="1">
+      <w:start w:val="1"/>
+      <w:numFmt w:val="bullet"/>
+      <w:lvlText w:val="o"/>
+      <w:lvlJc w:val="left"/>
+      <w:pPr>
+        <w:ind w:left="3600" w:hanging="360"/>
+      </w:pPr>
+      <w:rPr>
+        <w:rFonts w:ascii="Courier New" w:hAnsi="Courier New" w:cs="Courier New" w:hint="default"/>
+      </w:rPr>
+    </w:lvl>
+    <w:lvl w:ilvl="5" w:tplc="08090005" w:tentative="1">
+      <w:start w:val="1"/>
+      <w:numFmt w:val="bullet"/>
+      <w:lvlText w:val=""/>
+      <w:lvlJc w:val="left"/>
+      <w:pPr>
+        <w:ind w:left="4320" w:hanging="360"/>
+      </w:pPr>
+      <w:rPr>
+        <w:rFonts w:ascii="Wingdings" w:hAnsi="Wingdings" w:hint="default"/>
+      </w:rPr>
+    </w:lvl>
+    <w:lvl w:ilvl="6" w:tplc="08090001" w:tentative="1">
+      <w:start w:val="1"/>
+      <w:numFmt w:val="bullet"/>
+      <w:lvlText w:val=""/>
+      <w:lvlJc w:val="left"/>
+      <w:pPr>
+        <w:ind w:left="5040" w:hanging="360"/>
+      </w:pPr>
+      <w:rPr>
+        <w:rFonts w:ascii="Symbol" w:hAnsi="Symbol" w:hint="default"/>
+      </w:rPr>
+    </w:lvl>
+    <w:lvl w:ilvl="7" w:tplc="08090003" w:tentative="1">
+      <w:start w:val="1"/>
+      <w:numFmt w:val="bullet"/>
+      <w:lvlText w:val="o"/>
+      <w:lvlJc w:val="left"/>
+      <w:pPr>
+        <w:ind w:left="5760" w:hanging="360"/>
+      </w:pPr>
+      <w:rPr>
+        <w:rFonts w:ascii="Courier New" w:hAnsi="Courier New" w:cs="Courier New" w:hint="default"/>
+      </w:rPr>
+    </w:lvl>
+    <w:lvl w:ilvl="8" w:tplc="08090005" w:tentative="1">
+      <w:start w:val="1"/>
+      <w:numFmt w:val="bullet"/>
+      <w:lvlText w:val=""/>
+      <w:lvlJc w:val="left"/>
+      <w:pPr>
+        <w:ind w:left="6480" w:hanging="360"/>
+      </w:pPr>
+      <w:rPr>
+        <w:rFonts w:ascii="Wingdings" w:hAnsi="Wingdings" w:hint="default"/>
+      </w:rPr>
+    </w:lvl>
+  </w:abstractNum>
+  <w:num w:numId="1">
+    <w:abstractNumId w:val="2"/>
+  </w:num>
+  <w:num w:numId="2">
+    <w:abstractNumId w:val="0"/>
+  </w:num>
+  <w:num w:numId="3">
+    <w:abstractNumId w:val="1"/>
+  </w:num>
+</w:numbering>
 </file>
 
 <file path=word/styles.xml><?xml version="1.0" encoding="utf-8"?>
@@ -534,35 +2312,16 @@
     <w:semiHidden/>
     <w:unhideWhenUsed/>
   </w:style>
-  <w:style w:type="paragraph" w:styleId="BalloonText">
-    <w:name w:val="Balloon Text"/>
+  <w:style w:type="paragraph" w:styleId="ListParagraph">
+    <w:name w:val="List Paragraph"/>
     <w:basedOn w:val="Normal"/>
-    <w:link w:val="BalloonTextChar"/>
-    <w:uiPriority w:val="99"/>
-    <w:semiHidden/>
-    <w:unhideWhenUsed/>
-    <w:rsid w:val="004B1C74"/>
+    <w:uiPriority w:val="34"/>
+    <w:qFormat/>
+    <w:rsid w:val="00C1714F"/>
     <w:pPr>
-      <w:spacing w:after="0" w:line="240" w:lineRule="auto"/>
+      <w:ind w:left="720"/>
+      <w:contextualSpacing/>
     </w:pPr>
-    <w:rPr>
-      <w:rFonts w:ascii="Segoe UI" w:hAnsi="Segoe UI" w:cs="Segoe UI"/>
-      <w:sz w:val="18"/>
-      <w:szCs w:val="18"/>
-    </w:rPr>
-  </w:style>
-  <w:style w:type="character" w:customStyle="1" w:styleId="BalloonTextChar">
-    <w:name w:val="Balloon Text Char"/>
-    <w:basedOn w:val="DefaultParagraphFont"/>
-    <w:link w:val="BalloonText"/>
-    <w:uiPriority w:val="99"/>
-    <w:semiHidden/>
-    <w:rsid w:val="004B1C74"/>
-    <w:rPr>
-      <w:rFonts w:ascii="Segoe UI" w:hAnsi="Segoe UI" w:cs="Segoe UI"/>
-      <w:sz w:val="18"/>
-      <w:szCs w:val="18"/>
-    </w:rPr>
   </w:style>
 </w:styles>
 </file>
@@ -826,4 +2585,16 @@
     </a:ext>
   </a:extLst>
 </a:theme>
+</file>
+
+<file path=customXml/item1.xml><?xml version="1.0" encoding="utf-8"?>
+<b:Sources xmlns:b="http://schemas.openxmlformats.org/officeDocument/2006/bibliography" xmlns="http://schemas.openxmlformats.org/officeDocument/2006/bibliography" SelectedStyle="\APASixthEditionOfficeOnline.xsl" StyleName="APA" Version="6"/>
+</file>
+
+<file path=customXml/itemProps1.xml><?xml version="1.0" encoding="utf-8"?>
+<ds:datastoreItem xmlns:ds="http://schemas.openxmlformats.org/officeDocument/2006/customXml" ds:itemID="{9AA5559D-491B-4A49-BF9E-DE13CEE636CF}">
+  <ds:schemaRefs>
+    <ds:schemaRef ds:uri="http://schemas.openxmlformats.org/officeDocument/2006/bibliography"/>
+  </ds:schemaRefs>
+</ds:datastoreItem>
 </file>
</xml_diff>